<commit_message>
Done Aplication-dev hw_2 part_1
</commit_message>
<xml_diff>
--- a/Application-dev/hw_2.docx
+++ b/Application-dev/hw_2.docx
@@ -4,6 +4,31 @@
   <w:body>
     <w:p>
       <w:pPr>
+        <w:spacing w:after="0" w:line="360" w:lineRule="auto"/>
+        <w:ind w:firstLine="851"/>
+        <w:jc w:val="center"/>
+        <w:rPr>
+          <w:rFonts w:ascii="Times New Roman" w:hAnsi="Times New Roman" w:cs="Times New Roman"/>
+          <w:b/>
+          <w:bCs/>
+          <w:sz w:val="28"/>
+          <w:szCs w:val="28"/>
+        </w:rPr>
+      </w:pPr>
+      <w:r>
+        <w:rPr>
+          <w:rFonts w:ascii="Times New Roman" w:hAnsi="Times New Roman" w:cs="Times New Roman"/>
+          <w:b/>
+          <w:bCs/>
+          <w:sz w:val="28"/>
+          <w:szCs w:val="28"/>
+        </w:rPr>
+        <w:t>ЧАСТЬ 1</w:t>
+      </w:r>
+    </w:p>
+    <w:p>
+      <w:pPr>
+        <w:spacing w:after="0" w:line="360" w:lineRule="auto"/>
         <w:ind w:firstLine="851"/>
         <w:jc w:val="both"/>
         <w:rPr>
@@ -27,6 +52,7 @@
     </w:p>
     <w:p>
       <w:pPr>
+        <w:spacing w:after="0" w:line="360" w:lineRule="auto"/>
         <w:ind w:firstLine="851"/>
         <w:jc w:val="both"/>
         <w:rPr>
@@ -64,6 +90,7 @@
     </w:p>
     <w:p>
       <w:pPr>
+        <w:spacing w:after="0" w:line="360" w:lineRule="auto"/>
         <w:ind w:firstLine="851"/>
         <w:jc w:val="both"/>
         <w:rPr>
@@ -87,8 +114,9 @@
     </w:p>
     <w:p>
       <w:pPr>
-        <w:ind w:firstLine="851"/>
-        <w:jc w:val="both"/>
+        <w:spacing w:after="0" w:line="240" w:lineRule="auto"/>
+        <w:ind w:firstLine="851"/>
+        <w:jc w:val="center"/>
         <w:rPr>
           <w:rFonts w:ascii="Times New Roman" w:hAnsi="Times New Roman" w:cs="Times New Roman"/>
           <w:sz w:val="28"/>
@@ -141,8 +169,9 @@
     </w:p>
     <w:p>
       <w:pPr>
-        <w:ind w:firstLine="851"/>
-        <w:jc w:val="both"/>
+        <w:spacing w:line="240" w:lineRule="auto"/>
+        <w:ind w:firstLine="851"/>
+        <w:jc w:val="center"/>
         <w:rPr>
           <w:rFonts w:ascii="Times New Roman" w:hAnsi="Times New Roman" w:cs="Times New Roman"/>
           <w:sz w:val="28"/>
@@ -177,8 +206,29 @@
     </w:p>
     <w:p>
       <w:pPr>
-        <w:ind w:firstLine="851"/>
-        <w:jc w:val="both"/>
+        <w:spacing w:after="0" w:line="360" w:lineRule="auto"/>
+        <w:ind w:firstLine="851"/>
+        <w:jc w:val="both"/>
+        <w:rPr>
+          <w:rFonts w:ascii="Times New Roman" w:hAnsi="Times New Roman" w:cs="Times New Roman"/>
+          <w:sz w:val="28"/>
+          <w:szCs w:val="28"/>
+        </w:rPr>
+      </w:pPr>
+      <w:r>
+        <w:rPr>
+          <w:rFonts w:ascii="Times New Roman" w:hAnsi="Times New Roman" w:cs="Times New Roman"/>
+          <w:sz w:val="28"/>
+          <w:szCs w:val="28"/>
+        </w:rPr>
+        <w:t>Результат выполнения написанного нами скрипта предоставлен на рисунке 1.2.</w:t>
+      </w:r>
+    </w:p>
+    <w:p>
+      <w:pPr>
+        <w:spacing w:after="0" w:line="240" w:lineRule="auto"/>
+        <w:ind w:firstLine="851"/>
+        <w:jc w:val="center"/>
         <w:rPr>
           <w:rFonts w:ascii="Times New Roman" w:hAnsi="Times New Roman" w:cs="Times New Roman"/>
           <w:sz w:val="28"/>
@@ -231,8 +281,9 @@
     </w:p>
     <w:p>
       <w:pPr>
-        <w:ind w:firstLine="851"/>
-        <w:jc w:val="both"/>
+        <w:spacing w:line="240" w:lineRule="auto"/>
+        <w:ind w:firstLine="851"/>
+        <w:jc w:val="center"/>
         <w:rPr>
           <w:rFonts w:ascii="Times New Roman" w:hAnsi="Times New Roman" w:cs="Times New Roman"/>
           <w:sz w:val="28"/>
@@ -250,17 +301,22 @@
     </w:p>
     <w:p>
       <w:pPr>
-        <w:ind w:firstLine="851"/>
-        <w:jc w:val="both"/>
-        <w:rPr>
-          <w:rFonts w:ascii="Times New Roman" w:hAnsi="Times New Roman" w:cs="Times New Roman"/>
-          <w:sz w:val="28"/>
-          <w:szCs w:val="28"/>
-        </w:rPr>
-      </w:pPr>
-      <w:r>
-        <w:rPr>
-          <w:rFonts w:ascii="Times New Roman" w:hAnsi="Times New Roman" w:cs="Times New Roman"/>
+        <w:spacing w:after="0" w:line="360" w:lineRule="auto"/>
+        <w:ind w:firstLine="851"/>
+        <w:jc w:val="both"/>
+        <w:rPr>
+          <w:rFonts w:ascii="Times New Roman" w:hAnsi="Times New Roman" w:cs="Times New Roman"/>
+          <w:b/>
+          <w:bCs/>
+          <w:sz w:val="28"/>
+          <w:szCs w:val="28"/>
+        </w:rPr>
+      </w:pPr>
+      <w:r>
+        <w:rPr>
+          <w:rFonts w:ascii="Times New Roman" w:hAnsi="Times New Roman" w:cs="Times New Roman"/>
+          <w:b/>
+          <w:bCs/>
           <w:sz w:val="28"/>
           <w:szCs w:val="28"/>
         </w:rPr>
@@ -269,12 +325,14 @@
     </w:p>
     <w:p>
       <w:pPr>
-        <w:ind w:firstLine="851"/>
-        <w:jc w:val="both"/>
-        <w:rPr>
-          <w:rFonts w:ascii="Times New Roman" w:hAnsi="Times New Roman" w:cs="Times New Roman"/>
-          <w:sz w:val="28"/>
-          <w:szCs w:val="28"/>
+        <w:spacing w:after="0" w:line="360" w:lineRule="auto"/>
+        <w:ind w:firstLine="851"/>
+        <w:jc w:val="both"/>
+        <w:rPr>
+          <w:rFonts w:ascii="Times New Roman" w:hAnsi="Times New Roman" w:cs="Times New Roman"/>
+          <w:sz w:val="28"/>
+          <w:szCs w:val="28"/>
+          <w:lang w:val="en-US"/>
         </w:rPr>
       </w:pPr>
       <w:r>
@@ -288,8 +346,33 @@
     </w:p>
     <w:p>
       <w:pPr>
-        <w:ind w:firstLine="851"/>
-        <w:jc w:val="both"/>
+        <w:spacing w:after="0" w:line="360" w:lineRule="auto"/>
+        <w:ind w:firstLine="851"/>
+        <w:jc w:val="both"/>
+        <w:rPr>
+          <w:rFonts w:ascii="Times New Roman" w:hAnsi="Times New Roman" w:cs="Times New Roman"/>
+          <w:b/>
+          <w:bCs/>
+          <w:sz w:val="28"/>
+          <w:szCs w:val="28"/>
+        </w:rPr>
+      </w:pPr>
+      <w:r>
+        <w:rPr>
+          <w:rFonts w:ascii="Times New Roman" w:hAnsi="Times New Roman" w:cs="Times New Roman"/>
+          <w:b/>
+          <w:bCs/>
+          <w:sz w:val="28"/>
+          <w:szCs w:val="28"/>
+        </w:rPr>
+        <w:t>Решение</w:t>
+      </w:r>
+    </w:p>
+    <w:p>
+      <w:pPr>
+        <w:spacing w:after="0" w:line="240" w:lineRule="auto"/>
+        <w:ind w:firstLine="851"/>
+        <w:jc w:val="center"/>
         <w:rPr>
           <w:rFonts w:ascii="Times New Roman" w:hAnsi="Times New Roman" w:cs="Times New Roman"/>
           <w:sz w:val="28"/>
@@ -303,6 +386,7 @@
           <w:sz w:val="28"/>
           <w:szCs w:val="28"/>
         </w:rPr>
+        <w:lastRenderedPageBreak/>
         <w:drawing>
           <wp:inline distT="0" distB="0" distL="0" distR="0" wp14:anchorId="5024B51F" wp14:editId="423FEAE4">
             <wp:extent cx="3600000" cy="2025408"/>
@@ -342,8 +426,9 @@
     </w:p>
     <w:p>
       <w:pPr>
-        <w:ind w:firstLine="851"/>
-        <w:jc w:val="both"/>
+        <w:spacing w:line="240" w:lineRule="auto"/>
+        <w:ind w:firstLine="851"/>
+        <w:jc w:val="center"/>
         <w:rPr>
           <w:rFonts w:ascii="Times New Roman" w:hAnsi="Times New Roman" w:cs="Times New Roman"/>
           <w:sz w:val="28"/>
@@ -361,8 +446,45 @@
     </w:p>
     <w:p>
       <w:pPr>
-        <w:ind w:firstLine="851"/>
-        <w:jc w:val="both"/>
+        <w:spacing w:after="0" w:line="360" w:lineRule="auto"/>
+        <w:ind w:firstLine="851"/>
+        <w:jc w:val="both"/>
+        <w:rPr>
+          <w:rFonts w:ascii="Times New Roman" w:hAnsi="Times New Roman" w:cs="Times New Roman"/>
+          <w:sz w:val="28"/>
+          <w:szCs w:val="28"/>
+        </w:rPr>
+      </w:pPr>
+      <w:r>
+        <w:rPr>
+          <w:rFonts w:ascii="Times New Roman" w:hAnsi="Times New Roman" w:cs="Times New Roman"/>
+          <w:sz w:val="28"/>
+          <w:szCs w:val="28"/>
+        </w:rPr>
+        <w:t xml:space="preserve">Результат выполнения написанного нами скрипта предоставлен на рисунке </w:t>
+      </w:r>
+      <w:r>
+        <w:rPr>
+          <w:rFonts w:ascii="Times New Roman" w:hAnsi="Times New Roman" w:cs="Times New Roman"/>
+          <w:sz w:val="28"/>
+          <w:szCs w:val="28"/>
+        </w:rPr>
+        <w:t>2</w:t>
+      </w:r>
+      <w:r>
+        <w:rPr>
+          <w:rFonts w:ascii="Times New Roman" w:hAnsi="Times New Roman" w:cs="Times New Roman"/>
+          <w:sz w:val="28"/>
+          <w:szCs w:val="28"/>
+        </w:rPr>
+        <w:t>.2.</w:t>
+      </w:r>
+    </w:p>
+    <w:p>
+      <w:pPr>
+        <w:spacing w:after="0" w:line="240" w:lineRule="auto"/>
+        <w:ind w:firstLine="851"/>
+        <w:jc w:val="center"/>
         <w:rPr>
           <w:rFonts w:ascii="Times New Roman" w:hAnsi="Times New Roman" w:cs="Times New Roman"/>
           <w:sz w:val="28"/>
@@ -376,7 +498,6 @@
           <w:sz w:val="28"/>
           <w:szCs w:val="28"/>
         </w:rPr>
-        <w:lastRenderedPageBreak/>
         <w:drawing>
           <wp:inline distT="0" distB="0" distL="0" distR="0" wp14:anchorId="157CAC34" wp14:editId="019DC12C">
             <wp:extent cx="3600000" cy="1406749"/>
@@ -416,8 +537,9 @@
     </w:p>
     <w:p>
       <w:pPr>
-        <w:ind w:firstLine="851"/>
-        <w:jc w:val="both"/>
+        <w:spacing w:line="240" w:lineRule="auto"/>
+        <w:ind w:firstLine="851"/>
+        <w:jc w:val="center"/>
         <w:rPr>
           <w:rFonts w:ascii="Times New Roman" w:hAnsi="Times New Roman" w:cs="Times New Roman"/>
           <w:sz w:val="28"/>
@@ -435,6 +557,7 @@
     </w:p>
     <w:p>
       <w:pPr>
+        <w:spacing w:after="0" w:line="360" w:lineRule="auto"/>
         <w:ind w:firstLine="851"/>
         <w:jc w:val="both"/>
         <w:rPr>
@@ -458,6 +581,7 @@
     </w:p>
     <w:p>
       <w:pPr>
+        <w:spacing w:after="0" w:line="360" w:lineRule="auto"/>
         <w:ind w:firstLine="851"/>
         <w:jc w:val="both"/>
         <w:rPr>
@@ -477,17 +601,43 @@
     </w:p>
     <w:p>
       <w:pPr>
-        <w:ind w:firstLine="851"/>
-        <w:jc w:val="both"/>
-        <w:rPr>
-          <w:rFonts w:ascii="Times New Roman" w:hAnsi="Times New Roman" w:cs="Times New Roman"/>
-          <w:sz w:val="28"/>
-          <w:szCs w:val="28"/>
-        </w:rPr>
-      </w:pPr>
-      <w:r>
-        <w:rPr>
-          <w:rFonts w:ascii="Times New Roman" w:hAnsi="Times New Roman" w:cs="Times New Roman"/>
+        <w:spacing w:after="0" w:line="360" w:lineRule="auto"/>
+        <w:ind w:firstLine="851"/>
+        <w:jc w:val="both"/>
+        <w:rPr>
+          <w:rFonts w:ascii="Times New Roman" w:hAnsi="Times New Roman" w:cs="Times New Roman"/>
+          <w:b/>
+          <w:bCs/>
+          <w:sz w:val="28"/>
+          <w:szCs w:val="28"/>
+        </w:rPr>
+      </w:pPr>
+      <w:r>
+        <w:rPr>
+          <w:rFonts w:ascii="Times New Roman" w:hAnsi="Times New Roman" w:cs="Times New Roman"/>
+          <w:b/>
+          <w:bCs/>
+          <w:sz w:val="28"/>
+          <w:szCs w:val="28"/>
+        </w:rPr>
+        <w:t>Решение</w:t>
+      </w:r>
+    </w:p>
+    <w:p>
+      <w:pPr>
+        <w:spacing w:after="0" w:line="240" w:lineRule="auto"/>
+        <w:ind w:firstLine="851"/>
+        <w:jc w:val="center"/>
+        <w:rPr>
+          <w:rFonts w:ascii="Times New Roman" w:hAnsi="Times New Roman" w:cs="Times New Roman"/>
+          <w:sz w:val="28"/>
+          <w:szCs w:val="28"/>
+        </w:rPr>
+      </w:pPr>
+      <w:r>
+        <w:rPr>
+          <w:rFonts w:ascii="Times New Roman" w:hAnsi="Times New Roman" w:cs="Times New Roman"/>
+          <w:noProof/>
           <w:sz w:val="28"/>
           <w:szCs w:val="28"/>
         </w:rPr>
@@ -530,8 +680,9 @@
     </w:p>
     <w:p>
       <w:pPr>
-        <w:ind w:firstLine="851"/>
-        <w:jc w:val="both"/>
+        <w:spacing w:line="240" w:lineRule="auto"/>
+        <w:ind w:firstLine="851"/>
+        <w:jc w:val="center"/>
         <w:rPr>
           <w:rFonts w:ascii="Times New Roman" w:hAnsi="Times New Roman" w:cs="Times New Roman"/>
           <w:sz w:val="28"/>
@@ -549,20 +700,59 @@
     </w:p>
     <w:p>
       <w:pPr>
-        <w:ind w:firstLine="851"/>
-        <w:jc w:val="both"/>
-        <w:rPr>
-          <w:rFonts w:ascii="Times New Roman" w:hAnsi="Times New Roman" w:cs="Times New Roman"/>
-          <w:sz w:val="28"/>
-          <w:szCs w:val="28"/>
-        </w:rPr>
-      </w:pPr>
-      <w:r>
-        <w:rPr>
-          <w:rFonts w:ascii="Times New Roman" w:hAnsi="Times New Roman" w:cs="Times New Roman"/>
-          <w:sz w:val="28"/>
-          <w:szCs w:val="28"/>
-        </w:rPr>
+        <w:spacing w:after="0" w:line="360" w:lineRule="auto"/>
+        <w:ind w:firstLine="851"/>
+        <w:jc w:val="both"/>
+        <w:rPr>
+          <w:rFonts w:ascii="Times New Roman" w:hAnsi="Times New Roman" w:cs="Times New Roman"/>
+          <w:sz w:val="28"/>
+          <w:szCs w:val="28"/>
+        </w:rPr>
+      </w:pPr>
+      <w:r>
+        <w:rPr>
+          <w:rFonts w:ascii="Times New Roman" w:hAnsi="Times New Roman" w:cs="Times New Roman"/>
+          <w:sz w:val="28"/>
+          <w:szCs w:val="28"/>
+        </w:rPr>
+        <w:t xml:space="preserve">Результат выполнения написанного нами скрипта предоставлен на рисунке </w:t>
+      </w:r>
+      <w:r>
+        <w:rPr>
+          <w:rFonts w:ascii="Times New Roman" w:hAnsi="Times New Roman" w:cs="Times New Roman"/>
+          <w:sz w:val="28"/>
+          <w:szCs w:val="28"/>
+        </w:rPr>
+        <w:t>3</w:t>
+      </w:r>
+      <w:r>
+        <w:rPr>
+          <w:rFonts w:ascii="Times New Roman" w:hAnsi="Times New Roman" w:cs="Times New Roman"/>
+          <w:sz w:val="28"/>
+          <w:szCs w:val="28"/>
+        </w:rPr>
+        <w:t>.2.</w:t>
+      </w:r>
+    </w:p>
+    <w:p>
+      <w:pPr>
+        <w:spacing w:after="0" w:line="240" w:lineRule="auto"/>
+        <w:ind w:firstLine="851"/>
+        <w:jc w:val="center"/>
+        <w:rPr>
+          <w:rFonts w:ascii="Times New Roman" w:hAnsi="Times New Roman" w:cs="Times New Roman"/>
+          <w:sz w:val="28"/>
+          <w:szCs w:val="28"/>
+        </w:rPr>
+      </w:pPr>
+      <w:r>
+        <w:rPr>
+          <w:rFonts w:ascii="Times New Roman" w:hAnsi="Times New Roman" w:cs="Times New Roman"/>
+          <w:noProof/>
+          <w:sz w:val="28"/>
+          <w:szCs w:val="28"/>
+        </w:rPr>
+        <w:lastRenderedPageBreak/>
         <w:drawing>
           <wp:inline distT="0" distB="0" distL="0" distR="0" wp14:anchorId="243544B9" wp14:editId="20F77046">
             <wp:extent cx="3600000" cy="2940659"/>
@@ -602,41 +792,27 @@
     </w:p>
     <w:p>
       <w:pPr>
-        <w:ind w:firstLine="851"/>
-        <w:jc w:val="both"/>
-        <w:rPr>
-          <w:rFonts w:ascii="Times New Roman" w:hAnsi="Times New Roman" w:cs="Times New Roman"/>
-          <w:sz w:val="28"/>
-          <w:szCs w:val="28"/>
-        </w:rPr>
-      </w:pPr>
-      <w:r>
-        <w:rPr>
-          <w:rFonts w:ascii="Times New Roman" w:hAnsi="Times New Roman" w:cs="Times New Roman"/>
-          <w:sz w:val="28"/>
-          <w:szCs w:val="28"/>
-        </w:rPr>
-        <w:t xml:space="preserve">Рисунок </w:t>
-      </w:r>
-      <w:r>
-        <w:rPr>
-          <w:rFonts w:ascii="Times New Roman" w:hAnsi="Times New Roman" w:cs="Times New Roman"/>
-          <w:sz w:val="28"/>
-          <w:szCs w:val="28"/>
-        </w:rPr>
-        <w:t>3</w:t>
-      </w:r>
-      <w:r>
-        <w:rPr>
-          <w:rFonts w:ascii="Times New Roman" w:hAnsi="Times New Roman" w:cs="Times New Roman"/>
-          <w:sz w:val="28"/>
-          <w:szCs w:val="28"/>
-        </w:rPr>
-        <w:t>.2 – Вывод в консоль результат отработки скрипта</w:t>
-      </w:r>
-    </w:p>
-    <w:p>
-      <w:pPr>
+        <w:spacing w:line="240" w:lineRule="auto"/>
+        <w:ind w:firstLine="851"/>
+        <w:jc w:val="center"/>
+        <w:rPr>
+          <w:rFonts w:ascii="Times New Roman" w:hAnsi="Times New Roman" w:cs="Times New Roman"/>
+          <w:sz w:val="28"/>
+          <w:szCs w:val="28"/>
+        </w:rPr>
+      </w:pPr>
+      <w:r>
+        <w:rPr>
+          <w:rFonts w:ascii="Times New Roman" w:hAnsi="Times New Roman" w:cs="Times New Roman"/>
+          <w:sz w:val="28"/>
+          <w:szCs w:val="28"/>
+        </w:rPr>
+        <w:t>Рисунок 3.2 – Вывод в консоль результат отработки скрипта</w:t>
+      </w:r>
+    </w:p>
+    <w:p>
+      <w:pPr>
+        <w:spacing w:after="0" w:line="360" w:lineRule="auto"/>
         <w:ind w:firstLine="851"/>
         <w:jc w:val="both"/>
         <w:rPr>
@@ -660,6 +836,795 @@
     </w:p>
     <w:p>
       <w:pPr>
+        <w:spacing w:after="0" w:line="360" w:lineRule="auto"/>
+        <w:ind w:firstLine="851"/>
+        <w:jc w:val="both"/>
+        <w:rPr>
+          <w:rFonts w:ascii="Times New Roman" w:hAnsi="Times New Roman" w:cs="Times New Roman"/>
+          <w:sz w:val="28"/>
+          <w:szCs w:val="28"/>
+        </w:rPr>
+      </w:pPr>
+      <w:r>
+        <w:rPr>
+          <w:rFonts w:ascii="Times New Roman" w:hAnsi="Times New Roman" w:cs="Times New Roman"/>
+          <w:sz w:val="28"/>
+          <w:szCs w:val="28"/>
+        </w:rPr>
+        <w:t>Напишите сценарий, который с помощью цикла выведет список файлов и директорий из текущего каталога, укажет, что есть файл, а что директория.</w:t>
+      </w:r>
+    </w:p>
+    <w:p>
+      <w:pPr>
+        <w:spacing w:after="0" w:line="360" w:lineRule="auto"/>
+        <w:ind w:firstLine="851"/>
+        <w:jc w:val="both"/>
+        <w:rPr>
+          <w:rFonts w:ascii="Times New Roman" w:hAnsi="Times New Roman" w:cs="Times New Roman"/>
+          <w:b/>
+          <w:bCs/>
+          <w:sz w:val="28"/>
+          <w:szCs w:val="28"/>
+        </w:rPr>
+      </w:pPr>
+      <w:r>
+        <w:rPr>
+          <w:rFonts w:ascii="Times New Roman" w:hAnsi="Times New Roman" w:cs="Times New Roman"/>
+          <w:b/>
+          <w:bCs/>
+          <w:sz w:val="28"/>
+          <w:szCs w:val="28"/>
+        </w:rPr>
+        <w:t>Решение</w:t>
+      </w:r>
+    </w:p>
+    <w:p>
+      <w:pPr>
+        <w:spacing w:after="0" w:line="240" w:lineRule="auto"/>
+        <w:ind w:firstLine="851"/>
+        <w:jc w:val="center"/>
+        <w:rPr>
+          <w:rFonts w:ascii="Times New Roman" w:hAnsi="Times New Roman" w:cs="Times New Roman"/>
+          <w:sz w:val="28"/>
+          <w:szCs w:val="28"/>
+          <w:lang w:val="en-US"/>
+        </w:rPr>
+      </w:pPr>
+      <w:r>
+        <w:rPr>
+          <w:rFonts w:ascii="Times New Roman" w:hAnsi="Times New Roman" w:cs="Times New Roman"/>
+          <w:sz w:val="28"/>
+          <w:szCs w:val="28"/>
+          <w:lang w:val="en-US"/>
+        </w:rPr>
+        <w:drawing>
+          <wp:inline distT="0" distB="0" distL="0" distR="0" wp14:anchorId="7268285C" wp14:editId="0708B658">
+            <wp:extent cx="3600000" cy="1843576"/>
+            <wp:effectExtent l="0" t="0" r="0" b="0"/>
+            <wp:docPr id="1702077306" name="Рисунок 1"/>
+            <wp:cNvGraphicFramePr>
+              <a:graphicFrameLocks xmlns:a="http://schemas.openxmlformats.org/drawingml/2006/main" noChangeAspect="1"/>
+            </wp:cNvGraphicFramePr>
+            <a:graphic xmlns:a="http://schemas.openxmlformats.org/drawingml/2006/main">
+              <a:graphicData uri="http://schemas.openxmlformats.org/drawingml/2006/picture">
+                <pic:pic xmlns:pic="http://schemas.openxmlformats.org/drawingml/2006/picture">
+                  <pic:nvPicPr>
+                    <pic:cNvPr id="1702077306" name=""/>
+                    <pic:cNvPicPr/>
+                  </pic:nvPicPr>
+                  <pic:blipFill>
+                    <a:blip r:embed="rId10"/>
+                    <a:stretch>
+                      <a:fillRect/>
+                    </a:stretch>
+                  </pic:blipFill>
+                  <pic:spPr>
+                    <a:xfrm>
+                      <a:off x="0" y="0"/>
+                      <a:ext cx="3600000" cy="1843576"/>
+                    </a:xfrm>
+                    <a:prstGeom prst="rect">
+                      <a:avLst/>
+                    </a:prstGeom>
+                  </pic:spPr>
+                </pic:pic>
+              </a:graphicData>
+            </a:graphic>
+          </wp:inline>
+        </w:drawing>
+      </w:r>
+    </w:p>
+    <w:p>
+      <w:pPr>
+        <w:spacing w:line="240" w:lineRule="auto"/>
+        <w:ind w:firstLine="851"/>
+        <w:jc w:val="center"/>
+        <w:rPr>
+          <w:rFonts w:ascii="Times New Roman" w:hAnsi="Times New Roman" w:cs="Times New Roman"/>
+          <w:sz w:val="28"/>
+          <w:szCs w:val="28"/>
+        </w:rPr>
+      </w:pPr>
+      <w:r>
+        <w:rPr>
+          <w:rFonts w:ascii="Times New Roman" w:hAnsi="Times New Roman" w:cs="Times New Roman"/>
+          <w:sz w:val="28"/>
+          <w:szCs w:val="28"/>
+        </w:rPr>
+        <w:t>Рисунок 4.2 – Содержимое скрипта для вывода списка файлов и директорий</w:t>
+      </w:r>
+    </w:p>
+    <w:p>
+      <w:pPr>
+        <w:spacing w:after="0" w:line="360" w:lineRule="auto"/>
+        <w:ind w:firstLine="851"/>
+        <w:jc w:val="both"/>
+        <w:rPr>
+          <w:rFonts w:ascii="Times New Roman" w:hAnsi="Times New Roman" w:cs="Times New Roman"/>
+          <w:sz w:val="28"/>
+          <w:szCs w:val="28"/>
+        </w:rPr>
+      </w:pPr>
+      <w:r>
+        <w:rPr>
+          <w:rFonts w:ascii="Times New Roman" w:hAnsi="Times New Roman" w:cs="Times New Roman"/>
+          <w:sz w:val="28"/>
+          <w:szCs w:val="28"/>
+        </w:rPr>
+        <w:t xml:space="preserve">Результат выполнения написанного нами скрипта предоставлен на рисунке </w:t>
+      </w:r>
+      <w:r>
+        <w:rPr>
+          <w:rFonts w:ascii="Times New Roman" w:hAnsi="Times New Roman" w:cs="Times New Roman"/>
+          <w:sz w:val="28"/>
+          <w:szCs w:val="28"/>
+        </w:rPr>
+        <w:t>4</w:t>
+      </w:r>
+      <w:r>
+        <w:rPr>
+          <w:rFonts w:ascii="Times New Roman" w:hAnsi="Times New Roman" w:cs="Times New Roman"/>
+          <w:sz w:val="28"/>
+          <w:szCs w:val="28"/>
+        </w:rPr>
+        <w:t>.2.</w:t>
+      </w:r>
+    </w:p>
+    <w:p>
+      <w:pPr>
+        <w:spacing w:after="0" w:line="240" w:lineRule="auto"/>
+        <w:ind w:firstLine="851"/>
+        <w:jc w:val="center"/>
+        <w:rPr>
+          <w:rFonts w:ascii="Times New Roman" w:hAnsi="Times New Roman" w:cs="Times New Roman"/>
+          <w:sz w:val="28"/>
+          <w:szCs w:val="28"/>
+          <w:lang w:val="en-US"/>
+        </w:rPr>
+      </w:pPr>
+      <w:r>
+        <w:rPr>
+          <w:rFonts w:ascii="Times New Roman" w:hAnsi="Times New Roman" w:cs="Times New Roman"/>
+          <w:sz w:val="28"/>
+          <w:szCs w:val="28"/>
+          <w:lang w:val="en-US"/>
+        </w:rPr>
+        <w:lastRenderedPageBreak/>
+        <w:drawing>
+          <wp:inline distT="0" distB="0" distL="0" distR="0" wp14:anchorId="4DFBB1E8" wp14:editId="377993C6">
+            <wp:extent cx="3600000" cy="1637522"/>
+            <wp:effectExtent l="0" t="0" r="0" b="0"/>
+            <wp:docPr id="2113893007" name="Рисунок 1"/>
+            <wp:cNvGraphicFramePr>
+              <a:graphicFrameLocks xmlns:a="http://schemas.openxmlformats.org/drawingml/2006/main" noChangeAspect="1"/>
+            </wp:cNvGraphicFramePr>
+            <a:graphic xmlns:a="http://schemas.openxmlformats.org/drawingml/2006/main">
+              <a:graphicData uri="http://schemas.openxmlformats.org/drawingml/2006/picture">
+                <pic:pic xmlns:pic="http://schemas.openxmlformats.org/drawingml/2006/picture">
+                  <pic:nvPicPr>
+                    <pic:cNvPr id="2113893007" name=""/>
+                    <pic:cNvPicPr/>
+                  </pic:nvPicPr>
+                  <pic:blipFill>
+                    <a:blip r:embed="rId11"/>
+                    <a:stretch>
+                      <a:fillRect/>
+                    </a:stretch>
+                  </pic:blipFill>
+                  <pic:spPr>
+                    <a:xfrm>
+                      <a:off x="0" y="0"/>
+                      <a:ext cx="3600000" cy="1637522"/>
+                    </a:xfrm>
+                    <a:prstGeom prst="rect">
+                      <a:avLst/>
+                    </a:prstGeom>
+                  </pic:spPr>
+                </pic:pic>
+              </a:graphicData>
+            </a:graphic>
+          </wp:inline>
+        </w:drawing>
+      </w:r>
+    </w:p>
+    <w:p>
+      <w:pPr>
+        <w:spacing w:line="240" w:lineRule="auto"/>
+        <w:ind w:firstLine="851"/>
+        <w:jc w:val="center"/>
+        <w:rPr>
+          <w:rFonts w:ascii="Times New Roman" w:hAnsi="Times New Roman" w:cs="Times New Roman"/>
+          <w:sz w:val="28"/>
+          <w:szCs w:val="28"/>
+        </w:rPr>
+      </w:pPr>
+      <w:r>
+        <w:rPr>
+          <w:rFonts w:ascii="Times New Roman" w:hAnsi="Times New Roman" w:cs="Times New Roman"/>
+          <w:sz w:val="28"/>
+          <w:szCs w:val="28"/>
+        </w:rPr>
+        <w:t>Рисунок 4.2 – Вывод в консоль отработки программы</w:t>
+      </w:r>
+    </w:p>
+    <w:p>
+      <w:pPr>
+        <w:spacing w:after="0" w:line="360" w:lineRule="auto"/>
+        <w:ind w:firstLine="851"/>
+        <w:jc w:val="both"/>
+        <w:rPr>
+          <w:rFonts w:ascii="Times New Roman" w:hAnsi="Times New Roman" w:cs="Times New Roman"/>
+          <w:b/>
+          <w:bCs/>
+          <w:sz w:val="28"/>
+          <w:szCs w:val="28"/>
+        </w:rPr>
+      </w:pPr>
+      <w:r>
+        <w:rPr>
+          <w:rFonts w:ascii="Times New Roman" w:hAnsi="Times New Roman" w:cs="Times New Roman"/>
+          <w:b/>
+          <w:bCs/>
+          <w:sz w:val="28"/>
+          <w:szCs w:val="28"/>
+        </w:rPr>
+        <w:t>Задание 5</w:t>
+      </w:r>
+    </w:p>
+    <w:p>
+      <w:pPr>
+        <w:spacing w:after="0" w:line="360" w:lineRule="auto"/>
+        <w:ind w:firstLine="851"/>
+        <w:jc w:val="both"/>
+        <w:rPr>
+          <w:rFonts w:ascii="Times New Roman" w:hAnsi="Times New Roman" w:cs="Times New Roman"/>
+          <w:sz w:val="28"/>
+          <w:szCs w:val="28"/>
+        </w:rPr>
+      </w:pPr>
+      <w:r>
+        <w:rPr>
+          <w:rFonts w:ascii="Times New Roman" w:hAnsi="Times New Roman" w:cs="Times New Roman"/>
+          <w:sz w:val="28"/>
+          <w:szCs w:val="28"/>
+        </w:rPr>
+        <w:t xml:space="preserve">Напишите сценарий, который подсчитает объем диска, занимаемого директорией. В качестве директории можно выбрать любую директорию в системе. </w:t>
+      </w:r>
+    </w:p>
+    <w:p>
+      <w:pPr>
+        <w:spacing w:after="0" w:line="360" w:lineRule="auto"/>
+        <w:ind w:firstLine="851"/>
+        <w:jc w:val="both"/>
+        <w:rPr>
+          <w:rFonts w:ascii="Times New Roman" w:hAnsi="Times New Roman" w:cs="Times New Roman"/>
+          <w:b/>
+          <w:bCs/>
+          <w:sz w:val="28"/>
+          <w:szCs w:val="28"/>
+        </w:rPr>
+      </w:pPr>
+      <w:r>
+        <w:rPr>
+          <w:rFonts w:ascii="Times New Roman" w:hAnsi="Times New Roman" w:cs="Times New Roman"/>
+          <w:b/>
+          <w:bCs/>
+          <w:sz w:val="28"/>
+          <w:szCs w:val="28"/>
+        </w:rPr>
+        <w:t>Решение</w:t>
+      </w:r>
+    </w:p>
+    <w:p>
+      <w:pPr>
+        <w:spacing w:after="0" w:line="240" w:lineRule="auto"/>
+        <w:ind w:firstLine="851"/>
+        <w:jc w:val="center"/>
+        <w:rPr>
+          <w:rFonts w:ascii="Times New Roman" w:hAnsi="Times New Roman" w:cs="Times New Roman"/>
+          <w:sz w:val="28"/>
+          <w:szCs w:val="28"/>
+          <w:lang w:val="en-US"/>
+        </w:rPr>
+      </w:pPr>
+      <w:r>
+        <w:rPr>
+          <w:rFonts w:ascii="Times New Roman" w:hAnsi="Times New Roman" w:cs="Times New Roman"/>
+          <w:sz w:val="28"/>
+          <w:szCs w:val="28"/>
+          <w:lang w:val="en-US"/>
+        </w:rPr>
+        <w:drawing>
+          <wp:inline distT="0" distB="0" distL="0" distR="0" wp14:anchorId="6149199C" wp14:editId="4E6B3FBD">
+            <wp:extent cx="3600000" cy="956044"/>
+            <wp:effectExtent l="0" t="0" r="0" b="0"/>
+            <wp:docPr id="1721416558" name="Рисунок 1"/>
+            <wp:cNvGraphicFramePr>
+              <a:graphicFrameLocks xmlns:a="http://schemas.openxmlformats.org/drawingml/2006/main" noChangeAspect="1"/>
+            </wp:cNvGraphicFramePr>
+            <a:graphic xmlns:a="http://schemas.openxmlformats.org/drawingml/2006/main">
+              <a:graphicData uri="http://schemas.openxmlformats.org/drawingml/2006/picture">
+                <pic:pic xmlns:pic="http://schemas.openxmlformats.org/drawingml/2006/picture">
+                  <pic:nvPicPr>
+                    <pic:cNvPr id="1721416558" name=""/>
+                    <pic:cNvPicPr/>
+                  </pic:nvPicPr>
+                  <pic:blipFill>
+                    <a:blip r:embed="rId12"/>
+                    <a:stretch>
+                      <a:fillRect/>
+                    </a:stretch>
+                  </pic:blipFill>
+                  <pic:spPr>
+                    <a:xfrm>
+                      <a:off x="0" y="0"/>
+                      <a:ext cx="3600000" cy="956044"/>
+                    </a:xfrm>
+                    <a:prstGeom prst="rect">
+                      <a:avLst/>
+                    </a:prstGeom>
+                  </pic:spPr>
+                </pic:pic>
+              </a:graphicData>
+            </a:graphic>
+          </wp:inline>
+        </w:drawing>
+      </w:r>
+    </w:p>
+    <w:p>
+      <w:pPr>
+        <w:spacing w:line="240" w:lineRule="auto"/>
+        <w:ind w:firstLine="851"/>
+        <w:jc w:val="center"/>
+        <w:rPr>
+          <w:rFonts w:ascii="Times New Roman" w:hAnsi="Times New Roman" w:cs="Times New Roman"/>
+          <w:sz w:val="28"/>
+          <w:szCs w:val="28"/>
+        </w:rPr>
+      </w:pPr>
+      <w:r>
+        <w:rPr>
+          <w:rFonts w:ascii="Times New Roman" w:hAnsi="Times New Roman" w:cs="Times New Roman"/>
+          <w:sz w:val="28"/>
+          <w:szCs w:val="28"/>
+        </w:rPr>
+        <w:t>Рисунок 5.1 – Содержимое скрипта для подсчета объема занимаемого места на диске</w:t>
+      </w:r>
+    </w:p>
+    <w:p>
+      <w:pPr>
+        <w:spacing w:after="0" w:line="360" w:lineRule="auto"/>
+        <w:ind w:firstLine="851"/>
+        <w:jc w:val="both"/>
+        <w:rPr>
+          <w:rFonts w:ascii="Times New Roman" w:hAnsi="Times New Roman" w:cs="Times New Roman"/>
+          <w:sz w:val="28"/>
+          <w:szCs w:val="28"/>
+        </w:rPr>
+      </w:pPr>
+      <w:r>
+        <w:rPr>
+          <w:rFonts w:ascii="Times New Roman" w:hAnsi="Times New Roman" w:cs="Times New Roman"/>
+          <w:sz w:val="28"/>
+          <w:szCs w:val="28"/>
+        </w:rPr>
+        <w:t xml:space="preserve">Результат выполнения написанного нами скрипта предоставлен на рисунке </w:t>
+      </w:r>
+      <w:r>
+        <w:rPr>
+          <w:rFonts w:ascii="Times New Roman" w:hAnsi="Times New Roman" w:cs="Times New Roman"/>
+          <w:sz w:val="28"/>
+          <w:szCs w:val="28"/>
+        </w:rPr>
+        <w:t>5</w:t>
+      </w:r>
+      <w:r>
+        <w:rPr>
+          <w:rFonts w:ascii="Times New Roman" w:hAnsi="Times New Roman" w:cs="Times New Roman"/>
+          <w:sz w:val="28"/>
+          <w:szCs w:val="28"/>
+        </w:rPr>
+        <w:t>.2.</w:t>
+      </w:r>
+    </w:p>
+    <w:p>
+      <w:pPr>
+        <w:spacing w:after="0" w:line="240" w:lineRule="auto"/>
+        <w:ind w:firstLine="851"/>
+        <w:jc w:val="center"/>
+        <w:rPr>
+          <w:rFonts w:ascii="Times New Roman" w:hAnsi="Times New Roman" w:cs="Times New Roman"/>
+          <w:sz w:val="28"/>
+          <w:szCs w:val="28"/>
+        </w:rPr>
+      </w:pPr>
+      <w:r>
+        <w:rPr>
+          <w:rFonts w:ascii="Times New Roman" w:hAnsi="Times New Roman" w:cs="Times New Roman"/>
+          <w:sz w:val="28"/>
+          <w:szCs w:val="28"/>
+        </w:rPr>
+        <w:drawing>
+          <wp:inline distT="0" distB="0" distL="0" distR="0" wp14:anchorId="41499B48" wp14:editId="1994C4AD">
+            <wp:extent cx="3600000" cy="738130"/>
+            <wp:effectExtent l="0" t="0" r="0" b="0"/>
+            <wp:docPr id="315192574" name="Рисунок 1"/>
+            <wp:cNvGraphicFramePr>
+              <a:graphicFrameLocks xmlns:a="http://schemas.openxmlformats.org/drawingml/2006/main" noChangeAspect="1"/>
+            </wp:cNvGraphicFramePr>
+            <a:graphic xmlns:a="http://schemas.openxmlformats.org/drawingml/2006/main">
+              <a:graphicData uri="http://schemas.openxmlformats.org/drawingml/2006/picture">
+                <pic:pic xmlns:pic="http://schemas.openxmlformats.org/drawingml/2006/picture">
+                  <pic:nvPicPr>
+                    <pic:cNvPr id="315192574" name=""/>
+                    <pic:cNvPicPr/>
+                  </pic:nvPicPr>
+                  <pic:blipFill>
+                    <a:blip r:embed="rId13"/>
+                    <a:stretch>
+                      <a:fillRect/>
+                    </a:stretch>
+                  </pic:blipFill>
+                  <pic:spPr>
+                    <a:xfrm>
+                      <a:off x="0" y="0"/>
+                      <a:ext cx="3600000" cy="738130"/>
+                    </a:xfrm>
+                    <a:prstGeom prst="rect">
+                      <a:avLst/>
+                    </a:prstGeom>
+                  </pic:spPr>
+                </pic:pic>
+              </a:graphicData>
+            </a:graphic>
+          </wp:inline>
+        </w:drawing>
+      </w:r>
+    </w:p>
+    <w:p>
+      <w:pPr>
+        <w:spacing w:line="240" w:lineRule="auto"/>
+        <w:ind w:firstLine="851"/>
+        <w:jc w:val="center"/>
+        <w:rPr>
+          <w:rFonts w:ascii="Times New Roman" w:hAnsi="Times New Roman" w:cs="Times New Roman"/>
+          <w:sz w:val="28"/>
+          <w:szCs w:val="28"/>
+        </w:rPr>
+      </w:pPr>
+      <w:r>
+        <w:rPr>
+          <w:rFonts w:ascii="Times New Roman" w:hAnsi="Times New Roman" w:cs="Times New Roman"/>
+          <w:sz w:val="28"/>
+          <w:szCs w:val="28"/>
+        </w:rPr>
+        <w:t>Рисунок 5.2 – Вывод в консоль отработки программы</w:t>
+      </w:r>
+    </w:p>
+    <w:p>
+      <w:pPr>
+        <w:spacing w:after="0" w:line="360" w:lineRule="auto"/>
+        <w:ind w:firstLine="851"/>
+        <w:jc w:val="both"/>
+        <w:rPr>
+          <w:rFonts w:ascii="Times New Roman" w:hAnsi="Times New Roman" w:cs="Times New Roman"/>
+          <w:b/>
+          <w:bCs/>
+          <w:sz w:val="28"/>
+          <w:szCs w:val="28"/>
+        </w:rPr>
+      </w:pPr>
+      <w:r>
+        <w:rPr>
+          <w:rFonts w:ascii="Times New Roman" w:hAnsi="Times New Roman" w:cs="Times New Roman"/>
+          <w:b/>
+          <w:bCs/>
+          <w:sz w:val="28"/>
+          <w:szCs w:val="28"/>
+        </w:rPr>
+        <w:t xml:space="preserve">Задание </w:t>
+      </w:r>
+      <w:r>
+        <w:rPr>
+          <w:rFonts w:ascii="Times New Roman" w:hAnsi="Times New Roman" w:cs="Times New Roman"/>
+          <w:b/>
+          <w:bCs/>
+          <w:sz w:val="28"/>
+          <w:szCs w:val="28"/>
+        </w:rPr>
+        <w:t>6</w:t>
+      </w:r>
+    </w:p>
+    <w:p>
+      <w:pPr>
+        <w:spacing w:after="0" w:line="360" w:lineRule="auto"/>
+        <w:ind w:firstLine="851"/>
+        <w:jc w:val="both"/>
+        <w:rPr>
+          <w:rFonts w:ascii="Times New Roman" w:hAnsi="Times New Roman" w:cs="Times New Roman"/>
+          <w:sz w:val="28"/>
+          <w:szCs w:val="28"/>
+        </w:rPr>
+      </w:pPr>
+      <w:r>
+        <w:rPr>
+          <w:rFonts w:ascii="Times New Roman" w:hAnsi="Times New Roman" w:cs="Times New Roman"/>
+          <w:sz w:val="28"/>
+          <w:szCs w:val="28"/>
+        </w:rPr>
+        <w:t>Напишите сценарий, который выведет список всех исполняемых файлов в директории, для которых у текущего пользователя есть права на исполнение.</w:t>
+      </w:r>
+    </w:p>
+    <w:p>
+      <w:pPr>
+        <w:spacing w:after="0" w:line="360" w:lineRule="auto"/>
+        <w:ind w:firstLine="851"/>
+        <w:jc w:val="both"/>
+        <w:rPr>
+          <w:rFonts w:ascii="Times New Roman" w:hAnsi="Times New Roman" w:cs="Times New Roman"/>
+          <w:b/>
+          <w:bCs/>
+          <w:sz w:val="28"/>
+          <w:szCs w:val="28"/>
+        </w:rPr>
+      </w:pPr>
+      <w:r>
+        <w:rPr>
+          <w:rFonts w:ascii="Times New Roman" w:hAnsi="Times New Roman" w:cs="Times New Roman"/>
+          <w:b/>
+          <w:bCs/>
+          <w:sz w:val="28"/>
+          <w:szCs w:val="28"/>
+        </w:rPr>
+        <w:t>Решение</w:t>
+      </w:r>
+    </w:p>
+    <w:p>
+      <w:pPr>
+        <w:spacing w:after="0" w:line="240" w:lineRule="auto"/>
+        <w:ind w:firstLine="851"/>
+        <w:jc w:val="center"/>
+        <w:rPr>
+          <w:rFonts w:ascii="Times New Roman" w:hAnsi="Times New Roman" w:cs="Times New Roman"/>
+          <w:sz w:val="28"/>
+          <w:szCs w:val="28"/>
+          <w:lang w:val="en-US"/>
+        </w:rPr>
+      </w:pPr>
+      <w:r>
+        <w:rPr>
+          <w:rFonts w:ascii="Times New Roman" w:hAnsi="Times New Roman" w:cs="Times New Roman"/>
+          <w:sz w:val="28"/>
+          <w:szCs w:val="28"/>
+          <w:lang w:val="en-US"/>
+        </w:rPr>
+        <w:lastRenderedPageBreak/>
+        <w:drawing>
+          <wp:inline distT="0" distB="0" distL="0" distR="0" wp14:anchorId="3C8595C3" wp14:editId="5AF15730">
+            <wp:extent cx="3600000" cy="1447897"/>
+            <wp:effectExtent l="0" t="0" r="0" b="0"/>
+            <wp:docPr id="1454729643" name="Рисунок 1"/>
+            <wp:cNvGraphicFramePr>
+              <a:graphicFrameLocks xmlns:a="http://schemas.openxmlformats.org/drawingml/2006/main" noChangeAspect="1"/>
+            </wp:cNvGraphicFramePr>
+            <a:graphic xmlns:a="http://schemas.openxmlformats.org/drawingml/2006/main">
+              <a:graphicData uri="http://schemas.openxmlformats.org/drawingml/2006/picture">
+                <pic:pic xmlns:pic="http://schemas.openxmlformats.org/drawingml/2006/picture">
+                  <pic:nvPicPr>
+                    <pic:cNvPr id="1454729643" name=""/>
+                    <pic:cNvPicPr/>
+                  </pic:nvPicPr>
+                  <pic:blipFill>
+                    <a:blip r:embed="rId14"/>
+                    <a:stretch>
+                      <a:fillRect/>
+                    </a:stretch>
+                  </pic:blipFill>
+                  <pic:spPr>
+                    <a:xfrm>
+                      <a:off x="0" y="0"/>
+                      <a:ext cx="3600000" cy="1447897"/>
+                    </a:xfrm>
+                    <a:prstGeom prst="rect">
+                      <a:avLst/>
+                    </a:prstGeom>
+                  </pic:spPr>
+                </pic:pic>
+              </a:graphicData>
+            </a:graphic>
+          </wp:inline>
+        </w:drawing>
+      </w:r>
+    </w:p>
+    <w:p>
+      <w:pPr>
+        <w:spacing w:line="240" w:lineRule="auto"/>
+        <w:ind w:firstLine="851"/>
+        <w:jc w:val="center"/>
+        <w:rPr>
+          <w:rFonts w:ascii="Times New Roman" w:hAnsi="Times New Roman" w:cs="Times New Roman"/>
+          <w:sz w:val="28"/>
+          <w:szCs w:val="28"/>
+        </w:rPr>
+      </w:pPr>
+      <w:r>
+        <w:rPr>
+          <w:rFonts w:ascii="Times New Roman" w:hAnsi="Times New Roman" w:cs="Times New Roman"/>
+          <w:sz w:val="28"/>
+          <w:szCs w:val="28"/>
+        </w:rPr>
+        <w:t>Рисунок 6.1 – Содержимое скрипта для вывода исполняемых файлов</w:t>
+      </w:r>
+    </w:p>
+    <w:p>
+      <w:pPr>
+        <w:spacing w:after="0" w:line="360" w:lineRule="auto"/>
+        <w:ind w:firstLine="851"/>
+        <w:jc w:val="both"/>
+        <w:rPr>
+          <w:rFonts w:ascii="Times New Roman" w:hAnsi="Times New Roman" w:cs="Times New Roman"/>
+          <w:sz w:val="28"/>
+          <w:szCs w:val="28"/>
+        </w:rPr>
+      </w:pPr>
+      <w:r>
+        <w:rPr>
+          <w:rFonts w:ascii="Times New Roman" w:hAnsi="Times New Roman" w:cs="Times New Roman"/>
+          <w:sz w:val="28"/>
+          <w:szCs w:val="28"/>
+        </w:rPr>
+        <w:t xml:space="preserve">Результат выполнения написанного нами скрипта предоставлен на рисунке </w:t>
+      </w:r>
+      <w:r>
+        <w:rPr>
+          <w:rFonts w:ascii="Times New Roman" w:hAnsi="Times New Roman" w:cs="Times New Roman"/>
+          <w:sz w:val="28"/>
+          <w:szCs w:val="28"/>
+        </w:rPr>
+        <w:t>6</w:t>
+      </w:r>
+      <w:r>
+        <w:rPr>
+          <w:rFonts w:ascii="Times New Roman" w:hAnsi="Times New Roman" w:cs="Times New Roman"/>
+          <w:sz w:val="28"/>
+          <w:szCs w:val="28"/>
+        </w:rPr>
+        <w:t>.2.</w:t>
+      </w:r>
+    </w:p>
+    <w:p>
+      <w:pPr>
+        <w:spacing w:after="0" w:line="240" w:lineRule="auto"/>
+        <w:ind w:firstLine="851"/>
+        <w:jc w:val="center"/>
+        <w:rPr>
+          <w:rFonts w:ascii="Times New Roman" w:hAnsi="Times New Roman" w:cs="Times New Roman"/>
+          <w:sz w:val="28"/>
+          <w:szCs w:val="28"/>
+          <w:lang w:val="en-US"/>
+        </w:rPr>
+      </w:pPr>
+      <w:r>
+        <w:rPr>
+          <w:rFonts w:ascii="Times New Roman" w:hAnsi="Times New Roman" w:cs="Times New Roman"/>
+          <w:sz w:val="28"/>
+          <w:szCs w:val="28"/>
+          <w:lang w:val="en-US"/>
+        </w:rPr>
+        <w:drawing>
+          <wp:inline distT="0" distB="0" distL="0" distR="0" wp14:anchorId="3A1E0440" wp14:editId="33999F37">
+            <wp:extent cx="3600000" cy="1499461"/>
+            <wp:effectExtent l="0" t="0" r="0" b="0"/>
+            <wp:docPr id="1353160877" name="Рисунок 1"/>
+            <wp:cNvGraphicFramePr>
+              <a:graphicFrameLocks xmlns:a="http://schemas.openxmlformats.org/drawingml/2006/main" noChangeAspect="1"/>
+            </wp:cNvGraphicFramePr>
+            <a:graphic xmlns:a="http://schemas.openxmlformats.org/drawingml/2006/main">
+              <a:graphicData uri="http://schemas.openxmlformats.org/drawingml/2006/picture">
+                <pic:pic xmlns:pic="http://schemas.openxmlformats.org/drawingml/2006/picture">
+                  <pic:nvPicPr>
+                    <pic:cNvPr id="1353160877" name=""/>
+                    <pic:cNvPicPr/>
+                  </pic:nvPicPr>
+                  <pic:blipFill>
+                    <a:blip r:embed="rId15"/>
+                    <a:stretch>
+                      <a:fillRect/>
+                    </a:stretch>
+                  </pic:blipFill>
+                  <pic:spPr>
+                    <a:xfrm>
+                      <a:off x="0" y="0"/>
+                      <a:ext cx="3600000" cy="1499461"/>
+                    </a:xfrm>
+                    <a:prstGeom prst="rect">
+                      <a:avLst/>
+                    </a:prstGeom>
+                  </pic:spPr>
+                </pic:pic>
+              </a:graphicData>
+            </a:graphic>
+          </wp:inline>
+        </w:drawing>
+      </w:r>
+    </w:p>
+    <w:p>
+      <w:pPr>
+        <w:spacing w:line="240" w:lineRule="auto"/>
+        <w:ind w:firstLine="851"/>
+        <w:jc w:val="center"/>
+        <w:rPr>
+          <w:rFonts w:ascii="Times New Roman" w:hAnsi="Times New Roman" w:cs="Times New Roman"/>
+          <w:sz w:val="28"/>
+          <w:szCs w:val="28"/>
+        </w:rPr>
+      </w:pPr>
+      <w:r>
+        <w:rPr>
+          <w:rFonts w:ascii="Times New Roman" w:hAnsi="Times New Roman" w:cs="Times New Roman"/>
+          <w:sz w:val="28"/>
+          <w:szCs w:val="28"/>
+        </w:rPr>
+        <w:t>Рисунок 6.2 – Вывод в консоль отработки программы</w:t>
+      </w:r>
+    </w:p>
+    <w:p>
+      <w:pPr>
+        <w:spacing w:after="0" w:line="360" w:lineRule="auto"/>
+        <w:ind w:firstLine="851"/>
+        <w:jc w:val="center"/>
+        <w:rPr>
+          <w:rFonts w:ascii="Times New Roman" w:hAnsi="Times New Roman" w:cs="Times New Roman"/>
+          <w:b/>
+          <w:bCs/>
+          <w:sz w:val="28"/>
+          <w:szCs w:val="28"/>
+        </w:rPr>
+      </w:pPr>
+      <w:r>
+        <w:rPr>
+          <w:rFonts w:ascii="Times New Roman" w:hAnsi="Times New Roman" w:cs="Times New Roman"/>
+          <w:b/>
+          <w:bCs/>
+          <w:sz w:val="28"/>
+          <w:szCs w:val="28"/>
+        </w:rPr>
+        <w:t xml:space="preserve">ЧАСТЬ </w:t>
+      </w:r>
+      <w:r>
+        <w:rPr>
+          <w:rFonts w:ascii="Times New Roman" w:hAnsi="Times New Roman" w:cs="Times New Roman"/>
+          <w:b/>
+          <w:bCs/>
+          <w:sz w:val="28"/>
+          <w:szCs w:val="28"/>
+        </w:rPr>
+        <w:t>2</w:t>
+      </w:r>
+    </w:p>
+    <w:p>
+      <w:pPr>
+        <w:spacing w:after="0" w:line="360" w:lineRule="auto"/>
         <w:ind w:firstLine="851"/>
         <w:jc w:val="both"/>
         <w:rPr>
@@ -1079,7 +2044,7 @@
   <w:style w:type="paragraph" w:default="1" w:styleId="a">
     <w:name w:val="Normal"/>
     <w:qFormat/>
-    <w:rsid w:val="00AC1F4E"/>
+    <w:rsid w:val="00C57AF0"/>
   </w:style>
   <w:style w:type="character" w:default="1" w:styleId="a0">
     <w:name w:val="Default Paragraph Font"/>

</xml_diff>